<commit_message>
service ImportBasePrixRef() et tests
</commit_message>
<xml_diff>
--- a/templates & procedures/procedureBasePrix.docx
+++ b/templates & procedures/procedureBasePrix.docx
@@ -150,8 +150,6 @@
           <w:szCs w:val="22"/>
         </w:rPr>
       </w:pPr>
-      <w:bookmarkStart w:id="0" w:name="_GoBack"/>
-      <w:bookmarkEnd w:id="0"/>
       <w:r>
         <w:rPr>
           <w:rFonts w:asciiTheme="majorHAnsi" w:hAnsiTheme="majorHAnsi" w:cstheme="majorHAnsi"/>
@@ -302,6 +300,104 @@
           <w:sz w:val="22"/>
           <w:szCs w:val="22"/>
         </w:rPr>
+        <w:t>Si AJOUT avec des champs vides alors mettre le caractère "-"</w:t>
+      </w:r>
+    </w:p>
+    <w:p>
+      <w:pPr>
+        <w:pStyle w:val="Paragraphedeliste"/>
+        <w:numPr>
+          <w:ilvl w:val="0"/>
+          <w:numId w:val="5"/>
+        </w:numPr>
+        <w:ind w:left="993"/>
+        <w:jc w:val="both"/>
+        <w:rPr>
+          <w:rFonts w:asciiTheme="majorHAnsi" w:hAnsiTheme="majorHAnsi" w:cstheme="majorHAnsi"/>
+          <w:sz w:val="22"/>
+          <w:szCs w:val="22"/>
+        </w:rPr>
+      </w:pPr>
+      <w:r>
+        <w:rPr>
+          <w:rFonts w:asciiTheme="majorHAnsi" w:hAnsiTheme="majorHAnsi" w:cstheme="majorHAnsi"/>
+          <w:sz w:val="22"/>
+          <w:szCs w:val="22"/>
+        </w:rPr>
+        <w:t xml:space="preserve">Si SUPPR ne remplir que le nom, l'opération, l'id de l'ouvrage/prestation ainsi que le </w:t>
+      </w:r>
+      <w:proofErr w:type="spellStart"/>
+      <w:r>
+        <w:rPr>
+          <w:rFonts w:asciiTheme="majorHAnsi" w:hAnsiTheme="majorHAnsi" w:cstheme="majorHAnsi"/>
+          <w:sz w:val="22"/>
+          <w:szCs w:val="22"/>
+        </w:rPr>
+        <w:t>nbPrixRef</w:t>
+      </w:r>
+      <w:proofErr w:type="spellEnd"/>
+      <w:r>
+        <w:rPr>
+          <w:rFonts w:asciiTheme="majorHAnsi" w:hAnsiTheme="majorHAnsi" w:cstheme="majorHAnsi"/>
+          <w:sz w:val="22"/>
+          <w:szCs w:val="22"/>
+        </w:rPr>
+        <w:t xml:space="preserve"> (Il faut vérifier avec la BDD existante qu'elle numéro mettre : Si aucun prix existant pour la prest</w:t>
+      </w:r>
+      <w:r>
+        <w:rPr>
+          <w:rFonts w:asciiTheme="majorHAnsi" w:hAnsiTheme="majorHAnsi" w:cstheme="majorHAnsi"/>
+          <w:sz w:val="22"/>
+          <w:szCs w:val="22"/>
+        </w:rPr>
+        <w:t>at</w:t>
+      </w:r>
+      <w:r>
+        <w:rPr>
+          <w:rFonts w:asciiTheme="majorHAnsi" w:hAnsiTheme="majorHAnsi" w:cstheme="majorHAnsi"/>
+          <w:sz w:val="22"/>
+          <w:szCs w:val="22"/>
+        </w:rPr>
+        <w:t xml:space="preserve">ion/ouvrage </w:t>
+      </w:r>
+      <w:r>
+        <w:rPr>
+          <w:rFonts w:asciiTheme="majorHAnsi" w:hAnsiTheme="majorHAnsi" w:cstheme="majorHAnsi"/>
+          <w:sz w:val="22"/>
+          <w:szCs w:val="22"/>
+        </w:rPr>
+        <w:t>concernée</w:t>
+      </w:r>
+      <w:r>
+        <w:rPr>
+          <w:rFonts w:asciiTheme="majorHAnsi" w:hAnsiTheme="majorHAnsi" w:cstheme="majorHAnsi"/>
+          <w:sz w:val="22"/>
+          <w:szCs w:val="22"/>
+        </w:rPr>
+        <w:t xml:space="preserve"> alors mettre 1, sinon 2 et ainsi de suite).</w:t>
+      </w:r>
+    </w:p>
+    <w:p>
+      <w:pPr>
+        <w:pStyle w:val="Paragraphedeliste"/>
+        <w:numPr>
+          <w:ilvl w:val="0"/>
+          <w:numId w:val="5"/>
+        </w:numPr>
+        <w:ind w:left="993"/>
+        <w:jc w:val="both"/>
+        <w:rPr>
+          <w:rFonts w:asciiTheme="majorHAnsi" w:hAnsiTheme="majorHAnsi" w:cstheme="majorHAnsi"/>
+          <w:sz w:val="22"/>
+          <w:szCs w:val="22"/>
+        </w:rPr>
+      </w:pPr>
+      <w:r>
+        <w:rPr>
+          <w:rFonts w:asciiTheme="majorHAnsi" w:hAnsiTheme="majorHAnsi" w:cstheme="majorHAnsi"/>
+          <w:sz w:val="22"/>
+          <w:szCs w:val="22"/>
+        </w:rPr>
         <w:t xml:space="preserve">Les valeurs </w:t>
       </w:r>
       <w:proofErr w:type="spellStart"/>
@@ -376,6 +472,8 @@
         </w:rPr>
         <w:t>]</w:t>
       </w:r>
+      <w:bookmarkStart w:id="0" w:name="_GoBack"/>
+      <w:bookmarkEnd w:id="0"/>
     </w:p>
     <w:p>
       <w:pPr>
@@ -1908,7 +2006,7 @@
     </w:rPrDefault>
     <w:pPrDefault/>
   </w:docDefaults>
-  <w:latentStyles w:defLockedState="0" w:defUIPriority="99" w:defSemiHidden="0" w:defUnhideWhenUsed="0" w:defQFormat="0" w:count="375">
+  <w:latentStyles w:defLockedState="0" w:defUIPriority="99" w:defSemiHidden="0" w:defUnhideWhenUsed="0" w:defQFormat="0" w:count="377">
     <w:lsdException w:name="Normal" w:uiPriority="0" w:qFormat="1"/>
     <w:lsdException w:name="heading 1" w:uiPriority="9" w:qFormat="1"/>
     <w:lsdException w:name="heading 2" w:semiHidden="1" w:uiPriority="9" w:unhideWhenUsed="1" w:qFormat="1"/>
@@ -2014,7 +2112,6 @@
     <w:lsdException w:name="HTML Sample" w:semiHidden="1" w:unhideWhenUsed="1"/>
     <w:lsdException w:name="HTML Typewriter" w:semiHidden="1" w:unhideWhenUsed="1"/>
     <w:lsdException w:name="HTML Variable" w:semiHidden="1" w:unhideWhenUsed="1"/>
-    <w:lsdException w:name="Normal Table" w:semiHidden="1" w:unhideWhenUsed="1"/>
     <w:lsdException w:name="annotation subject" w:semiHidden="1" w:unhideWhenUsed="1"/>
     <w:lsdException w:name="No List" w:semiHidden="1" w:unhideWhenUsed="1"/>
     <w:lsdException w:name="Outline List 1" w:semiHidden="1" w:unhideWhenUsed="1"/>
@@ -2060,11 +2157,9 @@
     <w:lsdException w:name="Table Subtle 1" w:semiHidden="1" w:unhideWhenUsed="1"/>
     <w:lsdException w:name="Table Subtle 2" w:semiHidden="1" w:unhideWhenUsed="1"/>
     <w:lsdException w:name="Table Web 1" w:semiHidden="1" w:unhideWhenUsed="1"/>
-    <w:lsdException w:name="Table Web 2" w:semiHidden="1" w:unhideWhenUsed="1"/>
     <w:lsdException w:name="Table Web 3" w:semiHidden="1" w:unhideWhenUsed="1"/>
     <w:lsdException w:name="Balloon Text" w:semiHidden="1" w:unhideWhenUsed="1"/>
     <w:lsdException w:name="Table Grid" w:uiPriority="39"/>
-    <w:lsdException w:name="Table Theme" w:semiHidden="1" w:unhideWhenUsed="1"/>
     <w:lsdException w:name="Placeholder Text" w:semiHidden="1"/>
     <w:lsdException w:name="No Spacing" w:uiPriority="1" w:qFormat="1"/>
     <w:lsdException w:name="Light Shading" w:uiPriority="60"/>
@@ -2284,6 +2379,8 @@
     <w:lsdException w:name="Smart Hyperlink" w:semiHidden="1" w:unhideWhenUsed="1"/>
     <w:lsdException w:name="Hashtag" w:semiHidden="1" w:unhideWhenUsed="1"/>
     <w:lsdException w:name="Unresolved Mention" w:semiHidden="1" w:unhideWhenUsed="1"/>
+    <w:lsdException w:name="Smart Link" w:semiHidden="1" w:unhideWhenUsed="1"/>
+    <w:lsdException w:name="Smart Link Error" w:semiHidden="1" w:unhideWhenUsed="1"/>
   </w:latentStyles>
   <w:style w:type="paragraph" w:default="1" w:styleId="Normal">
     <w:name w:val="Normal"/>

</xml_diff>

<commit_message>
unité XML, Import BasePrix jeu de donnée
</commit_message>
<xml_diff>
--- a/templates & procedures/procedureBasePrix.docx
+++ b/templates & procedures/procedureBasePrix.docx
@@ -474,6 +474,54 @@
       </w:r>
       <w:bookmarkStart w:id="0" w:name="_GoBack"/>
       <w:bookmarkEnd w:id="0"/>
+    </w:p>
+    <w:p>
+      <w:pPr>
+        <w:pStyle w:val="Paragraphedeliste"/>
+        <w:numPr>
+          <w:ilvl w:val="0"/>
+          <w:numId w:val="5"/>
+        </w:numPr>
+        <w:ind w:left="993"/>
+        <w:jc w:val="both"/>
+        <w:rPr>
+          <w:rFonts w:asciiTheme="majorHAnsi" w:hAnsiTheme="majorHAnsi" w:cstheme="majorHAnsi"/>
+          <w:b/>
+          <w:bCs/>
+          <w:sz w:val="22"/>
+          <w:szCs w:val="22"/>
+        </w:rPr>
+      </w:pPr>
+      <w:r>
+        <w:rPr>
+          <w:rFonts w:asciiTheme="majorHAnsi" w:hAnsiTheme="majorHAnsi" w:cstheme="majorHAnsi"/>
+          <w:b/>
+          <w:bCs/>
+          <w:sz w:val="22"/>
+          <w:szCs w:val="22"/>
+        </w:rPr>
+        <w:t>Attention</w:t>
+      </w:r>
+      <w:r>
+        <w:rPr>
+          <w:rFonts w:asciiTheme="majorHAnsi" w:hAnsiTheme="majorHAnsi" w:cstheme="majorHAnsi"/>
+          <w:b/>
+          <w:bCs/>
+          <w:sz w:val="22"/>
+          <w:szCs w:val="22"/>
+        </w:rPr>
+        <w:t xml:space="preserve"> : </w:t>
+      </w:r>
+      <w:r>
+        <w:rPr>
+          <w:rFonts w:asciiTheme="majorHAnsi" w:hAnsiTheme="majorHAnsi" w:cstheme="majorHAnsi"/>
+          <w:b/>
+          <w:bCs/>
+          <w:sz w:val="22"/>
+          <w:szCs w:val="22"/>
+        </w:rPr>
+        <w:t>Mettre un point au lieu d'une virgule (118.8 au lieu de 118,8)</w:t>
+      </w:r>
     </w:p>
     <w:p>
       <w:pPr>
@@ -2112,6 +2160,7 @@
     <w:lsdException w:name="HTML Sample" w:semiHidden="1" w:unhideWhenUsed="1"/>
     <w:lsdException w:name="HTML Typewriter" w:semiHidden="1" w:unhideWhenUsed="1"/>
     <w:lsdException w:name="HTML Variable" w:semiHidden="1" w:unhideWhenUsed="1"/>
+    <w:lsdException w:name="Normal Table" w:semiHidden="1" w:unhideWhenUsed="1"/>
     <w:lsdException w:name="annotation subject" w:semiHidden="1" w:unhideWhenUsed="1"/>
     <w:lsdException w:name="No List" w:semiHidden="1" w:unhideWhenUsed="1"/>
     <w:lsdException w:name="Outline List 1" w:semiHidden="1" w:unhideWhenUsed="1"/>
@@ -2157,9 +2206,11 @@
     <w:lsdException w:name="Table Subtle 1" w:semiHidden="1" w:unhideWhenUsed="1"/>
     <w:lsdException w:name="Table Subtle 2" w:semiHidden="1" w:unhideWhenUsed="1"/>
     <w:lsdException w:name="Table Web 1" w:semiHidden="1" w:unhideWhenUsed="1"/>
+    <w:lsdException w:name="Table Web 2" w:semiHidden="1" w:unhideWhenUsed="1"/>
     <w:lsdException w:name="Table Web 3" w:semiHidden="1" w:unhideWhenUsed="1"/>
     <w:lsdException w:name="Balloon Text" w:semiHidden="1" w:unhideWhenUsed="1"/>
     <w:lsdException w:name="Table Grid" w:uiPriority="39"/>
+    <w:lsdException w:name="Table Theme" w:semiHidden="1" w:unhideWhenUsed="1"/>
     <w:lsdException w:name="Placeholder Text" w:semiHidden="1"/>
     <w:lsdException w:name="No Spacing" w:uiPriority="1" w:qFormat="1"/>
     <w:lsdException w:name="Light Shading" w:uiPriority="60"/>

</xml_diff>